<commit_message>
data, material, presentation file update
</commit_message>
<xml_diff>
--- a/Materials/approved IRB.docx
+++ b/Materials/approved IRB.docx
@@ -390,13 +390,10 @@
               <w:t xml:space="preserve"> _</w:t>
             </w:r>
             <w:r>
-              <w:t xml:space="preserve">Krista </w:t>
-            </w:r>
-            <w:proofErr w:type="spellStart"/>
-            <w:r>
-              <w:t>Strother</w:t>
-            </w:r>
-            <w:proofErr w:type="spellEnd"/>
+              <w:t>Partner</w:t>
+            </w:r>
+            <w:bookmarkStart w:id="0" w:name="_GoBack"/>
+            <w:bookmarkEnd w:id="0"/>
             <w:r>
               <w:t xml:space="preserve">___________ </w:t>
             </w:r>
@@ -435,7 +432,7 @@
               <w:rPr>
                 <w:sz w:val="16"/>
               </w:rPr>
-              <w:t>(509) 731-9271</w:t>
+              <w:t>XXX-XXX-XXXX</w:t>
             </w:r>
             <w:r>
               <w:rPr>
@@ -663,15 +660,7 @@
               <w:rPr>
                 <w:sz w:val="16"/>
               </w:rPr>
-              <w:t>_______________________________________________</w:t>
-            </w:r>
-            <w:bookmarkStart w:id="0" w:name="_GoBack"/>
-            <w:bookmarkEnd w:id="0"/>
-            <w:r>
-              <w:rPr>
-                <w:sz w:val="16"/>
-              </w:rPr>
-              <w:t>_</w:t>
+              <w:t>________________________________________________</w:t>
             </w:r>
           </w:p>
           <w:p/>
@@ -1814,13 +1803,7 @@
               <w:rPr>
                 <w:rFonts w:ascii="Times New Roman" w:hAnsi="Times New Roman"/>
               </w:rPr>
-              <w:t>Any participant has a right to refuse participation at any time during the experiment</w:t>
-            </w:r>
-            <w:r>
-              <w:rPr>
-                <w:rFonts w:ascii="Times New Roman" w:hAnsi="Times New Roman"/>
-              </w:rPr>
-              <w:t>.</w:t>
+              <w:t>Any participant has a right to refuse participation at any time during the experiment.</w:t>
             </w:r>
           </w:p>
           <w:p>
@@ -2562,6 +2545,7 @@
   <w:style w:type="character" w:default="1" w:styleId="DefaultParagraphFont">
     <w:name w:val="Default Paragraph Font"/>
     <w:uiPriority w:val="1"/>
+    <w:semiHidden/>
     <w:unhideWhenUsed/>
   </w:style>
   <w:style w:type="table" w:default="1" w:styleId="TableNormal">
@@ -2745,6 +2729,7 @@
   <w:style w:type="character" w:default="1" w:styleId="DefaultParagraphFont">
     <w:name w:val="Default Paragraph Font"/>
     <w:uiPriority w:val="1"/>
+    <w:semiHidden/>
     <w:unhideWhenUsed/>
   </w:style>
   <w:style w:type="table" w:default="1" w:styleId="TableNormal">

</xml_diff>